<commit_message>
feat: compiling for windows
</commit_message>
<xml_diff>
--- a/files/document.docx
+++ b/files/document.docx
@@ -2062,10 +2062,13 @@
       <w:tr>
         <w:trPr>
           <w:cantSplit w:val="0"/>
+          <w:trHeight w:val="420" w:hRule="atLeast"/>
           <w:tblHeader w:val="0"/>
         </w:trPr>
         <w:tc>
           <w:tcPr>
+            <w:gridSpan w:val="2"/>
+            <w:vMerge w:val="restart"/>
             <w:shd w:fill="auto" w:val="clear"/>
             <w:tcMar>
               <w:top w:w="100.0" w:type="dxa"/>
@@ -2099,44 +2102,6 @@
                 <w:rtl w:val="0"/>
               </w:rPr>
               <w:t xml:space="preserve">1</w:t>
-            </w:r>
-          </w:p>
-        </w:tc>
-        <w:tc>
-          <w:tcPr>
-            <w:shd w:fill="auto" w:val="clear"/>
-            <w:tcMar>
-              <w:top w:w="100.0" w:type="dxa"/>
-              <w:left w:w="100.0" w:type="dxa"/>
-              <w:bottom w:w="100.0" w:type="dxa"/>
-              <w:right w:w="100.0" w:type="dxa"/>
-            </w:tcMar>
-            <w:vAlign w:val="top"/>
-          </w:tcPr>
-          <w:p>
-            <w:pPr>
-              <w:keepNext w:val="0"/>
-              <w:keepLines w:val="0"/>
-              <w:pageBreakBefore w:val="0"/>
-              <w:widowControl w:val="0"/>
-              <w:pBdr>
-                <w:top w:space="0" w:sz="0" w:val="nil"/>
-                <w:left w:space="0" w:sz="0" w:val="nil"/>
-                <w:bottom w:space="0" w:sz="0" w:val="nil"/>
-                <w:right w:space="0" w:sz="0" w:val="nil"/>
-                <w:between w:space="0" w:sz="0" w:val="nil"/>
-              </w:pBdr>
-              <w:shd w:fill="auto" w:val="clear"/>
-              <w:spacing w:after="0" w:before="0" w:line="240" w:lineRule="auto"/>
-              <w:ind w:left="0" w:right="0" w:firstLine="0"/>
-              <w:jc w:val="left"/>
-              <w:rPr/>
-            </w:pPr>
-            <w:r>
-              <w:rPr>
-                <w:rtl w:val="0"/>
-              </w:rPr>
-              <w:t xml:space="preserve">2</w:t>
             </w:r>
           </w:p>
         </w:tc>
@@ -2410,81 +2375,45 @@
       <w:tr>
         <w:trPr>
           <w:cantSplit w:val="0"/>
+          <w:trHeight w:val="420" w:hRule="atLeast"/>
           <w:tblHeader w:val="0"/>
         </w:trPr>
         <w:tc>
           <w:tcPr>
-            <w:shd w:fill="auto" w:val="clear"/>
-            <w:tcMar>
-              <w:top w:w="100.0" w:type="dxa"/>
-              <w:left w:w="100.0" w:type="dxa"/>
-              <w:bottom w:w="100.0" w:type="dxa"/>
-              <w:right w:w="100.0" w:type="dxa"/>
-            </w:tcMar>
-            <w:vAlign w:val="top"/>
-          </w:tcPr>
-          <w:p>
-            <w:pPr>
-              <w:keepNext w:val="0"/>
-              <w:keepLines w:val="0"/>
-              <w:pageBreakBefore w:val="0"/>
-              <w:widowControl w:val="0"/>
-              <w:pBdr>
-                <w:top w:space="0" w:sz="0" w:val="nil"/>
-                <w:left w:space="0" w:sz="0" w:val="nil"/>
-                <w:bottom w:space="0" w:sz="0" w:val="nil"/>
-                <w:right w:space="0" w:sz="0" w:val="nil"/>
-                <w:between w:space="0" w:sz="0" w:val="nil"/>
-              </w:pBdr>
-              <w:shd w:fill="auto" w:val="clear"/>
-              <w:spacing w:after="0" w:before="0" w:line="240" w:lineRule="auto"/>
-              <w:ind w:left="0" w:right="0" w:firstLine="0"/>
-              <w:jc w:val="left"/>
-              <w:rPr/>
-            </w:pPr>
-            <w:r>
-              <w:rPr>
-                <w:rtl w:val="0"/>
-              </w:rPr>
-              <w:t xml:space="preserve">df</w:t>
-            </w:r>
-          </w:p>
-        </w:tc>
-        <w:tc>
-          <w:tcPr>
-            <w:shd w:fill="auto" w:val="clear"/>
-            <w:tcMar>
-              <w:top w:w="100.0" w:type="dxa"/>
-              <w:left w:w="100.0" w:type="dxa"/>
-              <w:bottom w:w="100.0" w:type="dxa"/>
-              <w:right w:w="100.0" w:type="dxa"/>
-            </w:tcMar>
-            <w:vAlign w:val="top"/>
-          </w:tcPr>
-          <w:p>
-            <w:pPr>
-              <w:keepNext w:val="0"/>
-              <w:keepLines w:val="0"/>
-              <w:pageBreakBefore w:val="0"/>
-              <w:widowControl w:val="0"/>
-              <w:pBdr>
-                <w:top w:space="0" w:sz="0" w:val="nil"/>
-                <w:left w:space="0" w:sz="0" w:val="nil"/>
-                <w:bottom w:space="0" w:sz="0" w:val="nil"/>
-                <w:right w:space="0" w:sz="0" w:val="nil"/>
-                <w:between w:space="0" w:sz="0" w:val="nil"/>
-              </w:pBdr>
-              <w:shd w:fill="auto" w:val="clear"/>
-              <w:spacing w:after="0" w:before="0" w:line="240" w:lineRule="auto"/>
-              <w:ind w:left="0" w:right="0" w:firstLine="0"/>
-              <w:jc w:val="left"/>
-              <w:rPr/>
-            </w:pPr>
-            <w:r>
-              <w:rPr>
-                <w:rtl w:val="0"/>
-              </w:rPr>
-              <w:t xml:space="preserve">d</w:t>
+            <w:gridSpan w:val="2"/>
+            <w:vMerge w:val="continue"/>
+            <w:shd w:fill="auto" w:val="clear"/>
+            <w:tcMar>
+              <w:top w:w="100.0" w:type="dxa"/>
+              <w:left w:w="100.0" w:type="dxa"/>
+              <w:bottom w:w="100.0" w:type="dxa"/>
+              <w:right w:w="100.0" w:type="dxa"/>
+            </w:tcMar>
+            <w:vAlign w:val="top"/>
+          </w:tcPr>
+          <w:p>
+            <w:pPr>
+              <w:keepNext w:val="0"/>
+              <w:keepLines w:val="0"/>
+              <w:pageBreakBefore w:val="0"/>
+              <w:widowControl w:val="0"/>
+              <w:pBdr>
+                <w:top w:space="0" w:sz="0" w:val="nil"/>
+                <w:left w:space="0" w:sz="0" w:val="nil"/>
+                <w:bottom w:space="0" w:sz="0" w:val="nil"/>
+                <w:right w:space="0" w:sz="0" w:val="nil"/>
+                <w:between w:space="0" w:sz="0" w:val="nil"/>
+              </w:pBdr>
+              <w:shd w:fill="auto" w:val="clear"/>
+              <w:spacing w:after="0" w:before="0" w:line="240" w:lineRule="auto"/>
+              <w:ind w:left="0" w:right="0" w:firstLine="0"/>
+              <w:jc w:val="left"/>
+              <w:rPr/>
+            </w:pPr>
+            <w:r>
+              <w:rPr>
+                <w:rtl w:val="0"/>
+              </w:rPr>
             </w:r>
           </w:p>
         </w:tc>

</xml_diff>